<commit_message>
removed AI referance in API calls
</commit_message>
<xml_diff>
--- a/Group2_CMSC-4900-Proposal_REVISED.docx
+++ b/Group2_CMSC-4900-Proposal_REVISED.docx
@@ -1547,7 +1547,19 @@
         <w:rPr>
           <w:rFonts w:ascii="Arial" w:hAnsi="Arial" w:cs="Arial"/>
         </w:rPr>
-        <w:t xml:space="preserve">We will make use of API calls </w:t>
+        <w:t>We will</w:t>
+      </w:r>
+      <w:r>
+        <w:rPr>
+          <w:rFonts w:ascii="Arial" w:hAnsi="Arial" w:cs="Arial"/>
+        </w:rPr>
+        <w:t xml:space="preserve"> </w:t>
+      </w:r>
+      <w:r>
+        <w:rPr>
+          <w:rFonts w:ascii="Arial" w:hAnsi="Arial" w:cs="Arial"/>
+        </w:rPr>
+        <w:t xml:space="preserve">make use of API calls </w:t>
       </w:r>
       <w:r>
         <w:rPr>
@@ -1559,18 +1571,6 @@
         <w:rPr>
           <w:rFonts w:ascii="Arial" w:hAnsi="Arial" w:cs="Arial"/>
         </w:rPr>
-        <w:t xml:space="preserve"> enable our AI coach (more on that in Features). We will also make use of API calls </w:t>
-      </w:r>
-      <w:r>
-        <w:rPr>
-          <w:rFonts w:ascii="Arial" w:hAnsi="Arial" w:cs="Arial"/>
-        </w:rPr>
-        <w:t>to</w:t>
-      </w:r>
-      <w:r>
-        <w:rPr>
-          <w:rFonts w:ascii="Arial" w:hAnsi="Arial" w:cs="Arial"/>
-        </w:rPr>
         <w:t xml:space="preserve"> display the information that the user wants to see based on filters, searches, organizations, etc.</w:t>
       </w:r>
     </w:p>
@@ -1636,49 +1636,43 @@
         <w:rPr>
           <w:rFonts w:ascii="Arial" w:hAnsi="Arial" w:cs="Arial"/>
         </w:rPr>
-        <w:t xml:space="preserve">Vs </w:t>
+        <w:t>Vs Code’s vast extensions</w:t>
+      </w:r>
+      <w:r>
+        <w:rPr>
+          <w:rFonts w:ascii="Arial" w:hAnsi="Arial" w:cs="Arial"/>
+        </w:rPr>
+        <w:t xml:space="preserve"> aid in database debugging, </w:t>
+      </w:r>
+      <w:r>
+        <w:rPr>
+          <w:rFonts w:ascii="Arial" w:hAnsi="Arial" w:cs="Arial"/>
+        </w:rPr>
+        <w:t>front-end</w:t>
+      </w:r>
+      <w:r>
+        <w:rPr>
+          <w:rFonts w:ascii="Arial" w:hAnsi="Arial" w:cs="Arial"/>
+        </w:rPr>
+        <w:t xml:space="preserve"> </w:t>
+      </w:r>
+      <w:r>
+        <w:rPr>
+          <w:rFonts w:ascii="Arial" w:hAnsi="Arial" w:cs="Arial"/>
+        </w:rPr>
+        <w:t>organization</w:t>
+      </w:r>
+      <w:r>
+        <w:rPr>
+          <w:rFonts w:ascii="Arial" w:hAnsi="Arial" w:cs="Arial"/>
+        </w:rPr>
+        <w:t xml:space="preserve">, and API </w:t>
       </w:r>
       <w:r>
         <w:rPr>
           <w:rFonts w:ascii="Arial" w:hAnsi="Arial" w:cs="Arial"/>
         </w:rPr>
         <w:lastRenderedPageBreak/>
-        <w:t>Code’s vast extensions</w:t>
-      </w:r>
-      <w:r>
-        <w:rPr>
-          <w:rFonts w:ascii="Arial" w:hAnsi="Arial" w:cs="Arial"/>
-        </w:rPr>
-        <w:t xml:space="preserve"> aid in database debugging, </w:t>
-      </w:r>
-      <w:r>
-        <w:rPr>
-          <w:rFonts w:ascii="Arial" w:hAnsi="Arial" w:cs="Arial"/>
-        </w:rPr>
-        <w:t>front-end</w:t>
-      </w:r>
-      <w:r>
-        <w:rPr>
-          <w:rFonts w:ascii="Arial" w:hAnsi="Arial" w:cs="Arial"/>
-        </w:rPr>
-        <w:t xml:space="preserve"> </w:t>
-      </w:r>
-      <w:r>
-        <w:rPr>
-          <w:rFonts w:ascii="Arial" w:hAnsi="Arial" w:cs="Arial"/>
-        </w:rPr>
-        <w:t>organization</w:t>
-      </w:r>
-      <w:r>
-        <w:rPr>
-          <w:rFonts w:ascii="Arial" w:hAnsi="Arial" w:cs="Arial"/>
-        </w:rPr>
-        <w:t xml:space="preserve">, and API </w:t>
-      </w:r>
-      <w:r>
-        <w:rPr>
-          <w:rFonts w:ascii="Arial" w:hAnsi="Arial" w:cs="Arial"/>
-        </w:rPr>
         <w:t>design</w:t>
       </w:r>
       <w:r>

</xml_diff>

<commit_message>
added api paragraph, formatted for submission
</commit_message>
<xml_diff>
--- a/Group2_CMSC-4900-Proposal_REVISED.docx
+++ b/Group2_CMSC-4900-Proposal_REVISED.docx
@@ -1559,7 +1559,79 @@
         <w:rPr>
           <w:rFonts w:ascii="Arial" w:hAnsi="Arial" w:cs="Arial"/>
         </w:rPr>
-        <w:t xml:space="preserve"> enable our AI coach (more on that in Features). We will also make use of API calls </w:t>
+        <w:t xml:space="preserve"> enable our </w:t>
+      </w:r>
+      <w:r>
+        <w:rPr>
+          <w:rFonts w:ascii="Arial" w:hAnsi="Arial" w:cs="Arial"/>
+        </w:rPr>
+        <w:t>front-end features</w:t>
+      </w:r>
+      <w:r>
+        <w:rPr>
+          <w:rFonts w:ascii="Arial" w:hAnsi="Arial" w:cs="Arial"/>
+        </w:rPr>
+        <w:t xml:space="preserve"> to connect to our application</w:t>
+      </w:r>
+      <w:r>
+        <w:rPr>
+          <w:rFonts w:ascii="Arial" w:hAnsi="Arial" w:cs="Arial"/>
+        </w:rPr>
+        <w:t>’s</w:t>
+      </w:r>
+      <w:r>
+        <w:rPr>
+          <w:rFonts w:ascii="Arial" w:hAnsi="Arial" w:cs="Arial"/>
+        </w:rPr>
+        <w:t xml:space="preserve"> </w:t>
+      </w:r>
+      <w:r>
+        <w:rPr>
+          <w:rFonts w:ascii="Arial" w:hAnsi="Arial" w:cs="Arial"/>
+        </w:rPr>
+        <w:t>back-end</w:t>
+      </w:r>
+      <w:r>
+        <w:rPr>
+          <w:rFonts w:ascii="Arial" w:hAnsi="Arial" w:cs="Arial"/>
+        </w:rPr>
+        <w:t>.</w:t>
+      </w:r>
+      <w:r>
+        <w:rPr>
+          <w:rFonts w:ascii="Arial" w:hAnsi="Arial" w:cs="Arial"/>
+        </w:rPr>
+        <w:t xml:space="preserve"> </w:t>
+      </w:r>
+      <w:r>
+        <w:rPr>
+          <w:rFonts w:ascii="Arial" w:hAnsi="Arial" w:cs="Arial"/>
+        </w:rPr>
+        <w:t xml:space="preserve">Fetching user and activity information stored in our database will be possible </w:t>
+      </w:r>
+      <w:r>
+        <w:rPr>
+          <w:rFonts w:ascii="Arial" w:hAnsi="Arial" w:cs="Arial"/>
+        </w:rPr>
+        <w:t xml:space="preserve">by creating multiple API routes. This offers both clarity and organization for development and usability. </w:t>
+      </w:r>
+      <w:r>
+        <w:rPr>
+          <w:rFonts w:ascii="Arial" w:hAnsi="Arial" w:cs="Arial"/>
+        </w:rPr>
+        <w:t>API calls</w:t>
+      </w:r>
+      <w:r>
+        <w:rPr>
+          <w:rFonts w:ascii="Arial" w:hAnsi="Arial" w:cs="Arial"/>
+        </w:rPr>
+        <w:t xml:space="preserve"> will be used</w:t>
+      </w:r>
+      <w:r>
+        <w:rPr>
+          <w:rFonts w:ascii="Arial" w:hAnsi="Arial" w:cs="Arial"/>
+        </w:rPr>
+        <w:t xml:space="preserve"> </w:t>
       </w:r>
       <w:r>
         <w:rPr>
@@ -1573,6 +1645,20 @@
         </w:rPr>
         <w:t xml:space="preserve"> display the information that the user wants to see based on filters, searches, organizations, etc.</w:t>
       </w:r>
+      <w:r>
+        <w:rPr>
+          <w:rFonts w:ascii="Arial" w:hAnsi="Arial" w:cs="Arial"/>
+        </w:rPr>
+        <w:t xml:space="preserve"> </w:t>
+      </w:r>
+    </w:p>
+    <w:p>
+      <w:pPr>
+        <w:spacing w:line="360" w:lineRule="auto"/>
+        <w:rPr>
+          <w:rFonts w:ascii="Arial" w:hAnsi="Arial" w:cs="Arial"/>
+        </w:rPr>
+      </w:pPr>
     </w:p>
     <w:p>
       <w:pPr>
@@ -1594,6 +1680,7 @@
           <w:sz w:val="32"/>
           <w:szCs w:val="32"/>
         </w:rPr>
+        <w:lastRenderedPageBreak/>
         <w:t>VS Code</w:t>
       </w:r>
     </w:p>
@@ -1636,14 +1723,7 @@
         <w:rPr>
           <w:rFonts w:ascii="Arial" w:hAnsi="Arial" w:cs="Arial"/>
         </w:rPr>
-        <w:t xml:space="preserve">Vs </w:t>
-      </w:r>
-      <w:r>
-        <w:rPr>
-          <w:rFonts w:ascii="Arial" w:hAnsi="Arial" w:cs="Arial"/>
-        </w:rPr>
-        <w:lastRenderedPageBreak/>
-        <w:t>Code’s vast extensions</w:t>
+        <w:t>Vs Code’s vast extensions</w:t>
       </w:r>
       <w:r>
         <w:rPr>

</xml_diff>